<commit_message>
Updated logistic regression and added to writeup
</commit_message>
<xml_diff>
--- a/ST563 Final Project Report.docx
+++ b/ST563 Final Project Report.docx
@@ -1,6 +1,6 @@
 
 <file path=word/document.xml><?xml version="1.0" encoding="utf-8"?>
-<w:document xmlns:wpc="http://schemas.microsoft.com/office/word/2010/wordprocessingCanvas" xmlns:cx="http://schemas.microsoft.com/office/drawing/2014/chartex" xmlns:cx1="http://schemas.microsoft.com/office/drawing/2015/9/8/chartex" xmlns:cx2="http://schemas.microsoft.com/office/drawing/2015/10/21/chartex" xmlns:cx3="http://schemas.microsoft.com/office/drawing/2016/5/9/chartex" xmlns:cx4="http://schemas.microsoft.com/office/drawing/2016/5/10/chartex" xmlns:cx5="http://schemas.microsoft.com/office/drawing/2016/5/11/chartex" xmlns:cx6="http://schemas.microsoft.com/office/drawing/2016/5/12/chartex" xmlns:cx7="http://schemas.microsoft.com/office/drawing/2016/5/13/chartex" xmlns:cx8="http://schemas.microsoft.com/office/drawing/2016/5/14/chartex" xmlns:mc="http://schemas.openxmlformats.org/markup-compatibility/2006" xmlns:aink="http://schemas.microsoft.com/office/drawing/2016/ink" xmlns:am3d="http://schemas.microsoft.com/office/drawing/2017/model3d" xmlns:o="urn:schemas-microsoft-com:office:office" xmlns:r="http://schemas.openxmlformats.org/officeDocument/2006/relationships" xmlns:m="http://schemas.openxmlformats.org/officeDocument/2006/math" xmlns:v="urn:schemas-microsoft-com:vml" xmlns:wp14="http://schemas.microsoft.com/office/word/2010/wordprocessingDrawing" xmlns:wp="http://schemas.openxmlformats.org/drawingml/2006/wordprocessingDrawing" xmlns:w10="urn:schemas-microsoft-com:office:word" xmlns:w="http://schemas.openxmlformats.org/wordprocessingml/2006/main" xmlns:w14="http://schemas.microsoft.com/office/word/2010/wordml" xmlns:w15="http://schemas.microsoft.com/office/word/2012/wordml" xmlns:w16cid="http://schemas.microsoft.com/office/word/2016/wordml/cid" xmlns:w16se="http://schemas.microsoft.com/office/word/2015/wordml/symex" xmlns:wpg="http://schemas.microsoft.com/office/word/2010/wordprocessingGroup" xmlns:wpi="http://schemas.microsoft.com/office/word/2010/wordprocessingInk" xmlns:wne="http://schemas.microsoft.com/office/word/2006/wordml" xmlns:wps="http://schemas.microsoft.com/office/word/2010/wordprocessingShape" mc:Ignorable="w14 w15 w16se w16cid wp14">
+<w:document xmlns:wpc="http://schemas.microsoft.com/office/word/2010/wordprocessingCanvas" xmlns:cx="http://schemas.microsoft.com/office/drawing/2014/chartex" xmlns:cx1="http://schemas.microsoft.com/office/drawing/2015/9/8/chartex" xmlns:mc="http://schemas.openxmlformats.org/markup-compatibility/2006" xmlns:o="urn:schemas-microsoft-com:office:office" xmlns:r="http://schemas.openxmlformats.org/officeDocument/2006/relationships" xmlns:m="http://schemas.openxmlformats.org/officeDocument/2006/math" xmlns:v="urn:schemas-microsoft-com:vml" xmlns:wp14="http://schemas.microsoft.com/office/word/2010/wordprocessingDrawing" xmlns:wp="http://schemas.openxmlformats.org/drawingml/2006/wordprocessingDrawing" xmlns:w10="urn:schemas-microsoft-com:office:word" xmlns:w="http://schemas.openxmlformats.org/wordprocessingml/2006/main" xmlns:w14="http://schemas.microsoft.com/office/word/2010/wordml" xmlns:w15="http://schemas.microsoft.com/office/word/2012/wordml" xmlns:w16se="http://schemas.microsoft.com/office/word/2015/wordml/symex" xmlns:wpg="http://schemas.microsoft.com/office/word/2010/wordprocessingGroup" xmlns:wpi="http://schemas.microsoft.com/office/word/2010/wordprocessingInk" xmlns:wne="http://schemas.microsoft.com/office/word/2006/wordml" xmlns:wps="http://schemas.microsoft.com/office/word/2010/wordprocessingShape" mc:Ignorable="w14 w15 w16se wp14">
   <w:body>
     <w:p>
       <w:pPr>
@@ -81,6 +81,7 @@
     </w:p>
     <w:p>
       <w:pPr>
+        <w:ind w:firstLine="720"/>
         <w:rPr>
           <w:rFonts w:ascii="Arial" w:hAnsi="Arial" w:cs="Arial"/>
           <w:sz w:val="24"/>
@@ -289,15 +290,6 @@
         </w:rPr>
         <w:t xml:space="preserve">  </w:t>
       </w:r>
-    </w:p>
-    <w:p>
-      <w:pPr>
-        <w:rPr>
-          <w:rFonts w:ascii="Arial" w:hAnsi="Arial" w:cs="Arial"/>
-          <w:sz w:val="24"/>
-          <w:szCs w:val="24"/>
-        </w:rPr>
-      </w:pPr>
     </w:p>
     <w:p>
       <w:pPr>
@@ -326,6 +318,7 @@
         <w:autoSpaceDN w:val="0"/>
         <w:adjustRightInd w:val="0"/>
         <w:spacing w:after="0" w:line="240" w:lineRule="auto"/>
+        <w:ind w:firstLine="720"/>
         <w:rPr>
           <w:rFonts w:ascii="Arial" w:eastAsia="TimesNewRomanPSMT" w:hAnsi="Arial" w:cs="Arial"/>
           <w:sz w:val="24"/>
@@ -370,7 +363,87 @@
           <w:sz w:val="24"/>
           <w:szCs w:val="24"/>
         </w:rPr>
-        <w:t>Fixed Acidity, Volatile Acidity, Citric Acid, Residual Sugar, Chlorides, Free Sulfur Dioxide,</w:t>
+        <w:t>Fixed Acidity, Volatile Acidity, Citric Acid, Residual Sugar, Chlorides, Free Sulfur Dioxide, Total Sulfur Dioxide, Density, pH, Sulphates, and Alcohol.</w:t>
+      </w:r>
+      <w:r>
+        <w:rPr>
+          <w:rFonts w:ascii="Arial" w:eastAsia="TimesNewRomanPSMT" w:hAnsi="Arial" w:cs="Arial"/>
+          <w:sz w:val="24"/>
+          <w:szCs w:val="24"/>
+        </w:rPr>
+        <w:t xml:space="preserve"> These chemical properties were used to predict our response variable, Quality, which is in ordinal scale ranging from 1 (</w:t>
+      </w:r>
+      <w:r>
+        <w:rPr>
+          <w:rFonts w:ascii="Arial" w:eastAsia="TimesNewRomanPSMT" w:hAnsi="Arial" w:cs="Arial"/>
+          <w:sz w:val="24"/>
+          <w:szCs w:val="24"/>
+        </w:rPr>
+        <w:t>worst</w:t>
+      </w:r>
+      <w:r>
+        <w:rPr>
+          <w:rFonts w:ascii="Arial" w:eastAsia="TimesNewRomanPSMT" w:hAnsi="Arial" w:cs="Arial"/>
+          <w:sz w:val="24"/>
+          <w:szCs w:val="24"/>
+        </w:rPr>
+        <w:t>) to 10 (</w:t>
+      </w:r>
+      <w:r>
+        <w:rPr>
+          <w:rFonts w:ascii="Arial" w:eastAsia="TimesNewRomanPSMT" w:hAnsi="Arial" w:cs="Arial"/>
+          <w:sz w:val="24"/>
+          <w:szCs w:val="24"/>
+        </w:rPr>
+        <w:t>b</w:t>
+      </w:r>
+      <w:r>
+        <w:rPr>
+          <w:rFonts w:ascii="Arial" w:eastAsia="TimesNewRomanPSMT" w:hAnsi="Arial" w:cs="Arial"/>
+          <w:sz w:val="24"/>
+          <w:szCs w:val="24"/>
+        </w:rPr>
+        <w:t xml:space="preserve">est) in its raw form that represents quality ratings </w:t>
+      </w:r>
+      <w:r>
+        <w:rPr>
+          <w:rFonts w:ascii="Arial" w:eastAsia="TimesNewRomanPSMT" w:hAnsi="Arial" w:cs="Arial"/>
+          <w:sz w:val="24"/>
+          <w:szCs w:val="24"/>
+        </w:rPr>
+        <w:t xml:space="preserve">of each wine. </w:t>
+      </w:r>
+      <w:r>
+        <w:rPr>
+          <w:rFonts w:ascii="Arial" w:eastAsia="TimesNewRomanPSMT" w:hAnsi="Arial" w:cs="Arial"/>
+          <w:sz w:val="24"/>
+          <w:szCs w:val="24"/>
+        </w:rPr>
+        <w:t xml:space="preserve">Table 1 presents </w:t>
+      </w:r>
+      <w:r>
+        <w:rPr>
+          <w:rFonts w:ascii="Arial" w:eastAsia="TimesNewRomanPSMT" w:hAnsi="Arial" w:cs="Arial"/>
+          <w:sz w:val="24"/>
+          <w:szCs w:val="24"/>
+        </w:rPr>
+        <w:t>all variables (</w:t>
+      </w:r>
+      <w:r>
+        <w:rPr>
+          <w:rFonts w:ascii="Arial" w:eastAsia="TimesNewRomanPSMT" w:hAnsi="Arial" w:cs="Arial"/>
+          <w:sz w:val="24"/>
+          <w:szCs w:val="24"/>
+        </w:rPr>
+        <w:t xml:space="preserve">11 </w:t>
+      </w:r>
+      <w:r>
+        <w:rPr>
+          <w:rFonts w:ascii="Arial" w:eastAsia="TimesNewRomanPSMT" w:hAnsi="Arial" w:cs="Arial"/>
+          <w:sz w:val="24"/>
+          <w:szCs w:val="24"/>
+        </w:rPr>
+        <w:t>predictors and 1</w:t>
       </w:r>
       <w:r>
         <w:rPr>
@@ -386,102 +459,6 @@
           <w:sz w:val="24"/>
           <w:szCs w:val="24"/>
         </w:rPr>
-        <w:t>Total Sulfur Dioxide, Density, pH, Sulphates, and Alcohol.</w:t>
-      </w:r>
-      <w:r>
-        <w:rPr>
-          <w:rFonts w:ascii="Arial" w:eastAsia="TimesNewRomanPSMT" w:hAnsi="Arial" w:cs="Arial"/>
-          <w:sz w:val="24"/>
-          <w:szCs w:val="24"/>
-        </w:rPr>
-        <w:t xml:space="preserve"> These chemical properties were used to predict our response variable, Quality, which is in ordinal scale ranging from 1 (</w:t>
-      </w:r>
-      <w:r>
-        <w:rPr>
-          <w:rFonts w:ascii="Arial" w:eastAsia="TimesNewRomanPSMT" w:hAnsi="Arial" w:cs="Arial"/>
-          <w:sz w:val="24"/>
-          <w:szCs w:val="24"/>
-        </w:rPr>
-        <w:t>worst</w:t>
-      </w:r>
-      <w:r>
-        <w:rPr>
-          <w:rFonts w:ascii="Arial" w:eastAsia="TimesNewRomanPSMT" w:hAnsi="Arial" w:cs="Arial"/>
-          <w:sz w:val="24"/>
-          <w:szCs w:val="24"/>
-        </w:rPr>
-        <w:t>) to 10 (</w:t>
-      </w:r>
-      <w:r>
-        <w:rPr>
-          <w:rFonts w:ascii="Arial" w:eastAsia="TimesNewRomanPSMT" w:hAnsi="Arial" w:cs="Arial"/>
-          <w:sz w:val="24"/>
-          <w:szCs w:val="24"/>
-        </w:rPr>
-        <w:t>b</w:t>
-      </w:r>
-      <w:r>
-        <w:rPr>
-          <w:rFonts w:ascii="Arial" w:eastAsia="TimesNewRomanPSMT" w:hAnsi="Arial" w:cs="Arial"/>
-          <w:sz w:val="24"/>
-          <w:szCs w:val="24"/>
-        </w:rPr>
-        <w:t xml:space="preserve">est) in its raw form that represents quality ratings </w:t>
-      </w:r>
-      <w:r>
-        <w:rPr>
-          <w:rFonts w:ascii="Arial" w:eastAsia="TimesNewRomanPSMT" w:hAnsi="Arial" w:cs="Arial"/>
-          <w:sz w:val="24"/>
-          <w:szCs w:val="24"/>
-        </w:rPr>
-        <w:t xml:space="preserve">of each wine. </w:t>
-      </w:r>
-      <w:r>
-        <w:rPr>
-          <w:rFonts w:ascii="Arial" w:eastAsia="TimesNewRomanPSMT" w:hAnsi="Arial" w:cs="Arial"/>
-          <w:sz w:val="24"/>
-          <w:szCs w:val="24"/>
-        </w:rPr>
-        <w:t xml:space="preserve">Table 1 presents </w:t>
-      </w:r>
-      <w:r>
-        <w:rPr>
-          <w:rFonts w:ascii="Arial" w:eastAsia="TimesNewRomanPSMT" w:hAnsi="Arial" w:cs="Arial"/>
-          <w:sz w:val="24"/>
-          <w:szCs w:val="24"/>
-        </w:rPr>
-        <w:t>all variables (</w:t>
-      </w:r>
-      <w:r>
-        <w:rPr>
-          <w:rFonts w:ascii="Arial" w:eastAsia="TimesNewRomanPSMT" w:hAnsi="Arial" w:cs="Arial"/>
-          <w:sz w:val="24"/>
-          <w:szCs w:val="24"/>
-        </w:rPr>
-        <w:t xml:space="preserve">11 </w:t>
-      </w:r>
-      <w:r>
-        <w:rPr>
-          <w:rFonts w:ascii="Arial" w:eastAsia="TimesNewRomanPSMT" w:hAnsi="Arial" w:cs="Arial"/>
-          <w:sz w:val="24"/>
-          <w:szCs w:val="24"/>
-        </w:rPr>
-        <w:t>predictors and 1</w:t>
-      </w:r>
-      <w:r>
-        <w:rPr>
-          <w:rFonts w:ascii="Arial" w:eastAsia="TimesNewRomanPSMT" w:hAnsi="Arial" w:cs="Arial"/>
-          <w:sz w:val="24"/>
-          <w:szCs w:val="24"/>
-        </w:rPr>
-        <w:t xml:space="preserve"> </w:t>
-      </w:r>
-      <w:r>
-        <w:rPr>
-          <w:rFonts w:ascii="Arial" w:eastAsia="TimesNewRomanPSMT" w:hAnsi="Arial" w:cs="Arial"/>
-          <w:sz w:val="24"/>
-          <w:szCs w:val="24"/>
-        </w:rPr>
         <w:t xml:space="preserve">response) </w:t>
       </w:r>
       <w:r>
@@ -530,25 +507,7 @@
           <w:sz w:val="24"/>
           <w:szCs w:val="24"/>
         </w:rPr>
-        <w:t xml:space="preserve">presents histogram of variables in the </w:t>
-      </w:r>
-      <w:proofErr w:type="gramStart"/>
-      <w:r>
-        <w:rPr>
-          <w:rFonts w:ascii="Arial" w:eastAsia="TimesNewRomanPSMT" w:hAnsi="Arial" w:cs="Arial"/>
-          <w:sz w:val="24"/>
-          <w:szCs w:val="24"/>
-        </w:rPr>
-        <w:t>data,</w:t>
-      </w:r>
-      <w:proofErr w:type="gramEnd"/>
-      <w:r>
-        <w:rPr>
-          <w:rFonts w:ascii="Arial" w:eastAsia="TimesNewRomanPSMT" w:hAnsi="Arial" w:cs="Arial"/>
-          <w:sz w:val="24"/>
-          <w:szCs w:val="24"/>
-        </w:rPr>
-        <w:t xml:space="preserve"> majority variables </w:t>
+        <w:t xml:space="preserve">presents histogram of variables in the data, majority variables </w:t>
       </w:r>
       <w:r>
         <w:rPr>
@@ -564,7 +523,23 @@
           <w:sz w:val="24"/>
           <w:szCs w:val="24"/>
         </w:rPr>
-        <w:t xml:space="preserve"> right skewed except for pH and quality which </w:t>
+        <w:t xml:space="preserve"> right skewed except for pH and quality</w:t>
+      </w:r>
+      <w:r>
+        <w:rPr>
+          <w:rFonts w:ascii="Arial" w:eastAsia="TimesNewRomanPSMT" w:hAnsi="Arial" w:cs="Arial"/>
+          <w:sz w:val="24"/>
+          <w:szCs w:val="24"/>
+        </w:rPr>
+        <w:t>,</w:t>
+      </w:r>
+      <w:r>
+        <w:rPr>
+          <w:rFonts w:ascii="Arial" w:eastAsia="TimesNewRomanPSMT" w:hAnsi="Arial" w:cs="Arial"/>
+          <w:sz w:val="24"/>
+          <w:szCs w:val="24"/>
+        </w:rPr>
+        <w:t xml:space="preserve"> which </w:t>
       </w:r>
       <w:r>
         <w:rPr>
@@ -614,7 +589,23 @@
           <w:b/>
           <w:bCs/>
         </w:rPr>
-        <w:t xml:space="preserve">Table1. Descriptive Statistics of Red Wine </w:t>
+        <w:t>Table</w:t>
+      </w:r>
+      <w:r>
+        <w:rPr>
+          <w:rFonts w:ascii="Arial" w:eastAsia="TimesNewRomanPSMT" w:hAnsi="Arial" w:cs="Arial"/>
+          <w:b/>
+          <w:bCs/>
+        </w:rPr>
+        <w:t xml:space="preserve"> </w:t>
+      </w:r>
+      <w:r>
+        <w:rPr>
+          <w:rFonts w:ascii="Arial" w:eastAsia="TimesNewRomanPSMT" w:hAnsi="Arial" w:cs="Arial"/>
+          <w:b/>
+          <w:bCs/>
+        </w:rPr>
+        <w:t xml:space="preserve">1. Descriptive Statistics of Red Wine </w:t>
       </w:r>
       <w:r>
         <w:rPr>
@@ -653,12 +644,6 @@
         <w:gridCol w:w="900"/>
       </w:tblGrid>
       <w:tr>
-        <w:tblPrEx>
-          <w:tblCellMar>
-            <w:top w:w="0" w:type="dxa"/>
-            <w:bottom w:w="0" w:type="dxa"/>
-          </w:tblCellMar>
-        </w:tblPrEx>
         <w:trPr>
           <w:trHeight w:val="289"/>
         </w:trPr>
@@ -843,12 +828,6 @@
         </w:tc>
       </w:tr>
       <w:tr>
-        <w:tblPrEx>
-          <w:tblCellMar>
-            <w:top w:w="0" w:type="dxa"/>
-            <w:bottom w:w="0" w:type="dxa"/>
-          </w:tblCellMar>
-        </w:tblPrEx>
         <w:trPr>
           <w:trHeight w:val="289"/>
         </w:trPr>
@@ -1033,12 +1012,6 @@
         </w:tc>
       </w:tr>
       <w:tr>
-        <w:tblPrEx>
-          <w:tblCellMar>
-            <w:top w:w="0" w:type="dxa"/>
-            <w:bottom w:w="0" w:type="dxa"/>
-          </w:tblCellMar>
-        </w:tblPrEx>
         <w:trPr>
           <w:trHeight w:val="289"/>
         </w:trPr>
@@ -1223,12 +1196,6 @@
         </w:tc>
       </w:tr>
       <w:tr>
-        <w:tblPrEx>
-          <w:tblCellMar>
-            <w:top w:w="0" w:type="dxa"/>
-            <w:bottom w:w="0" w:type="dxa"/>
-          </w:tblCellMar>
-        </w:tblPrEx>
         <w:trPr>
           <w:trHeight w:val="289"/>
         </w:trPr>
@@ -1413,12 +1380,6 @@
         </w:tc>
       </w:tr>
       <w:tr>
-        <w:tblPrEx>
-          <w:tblCellMar>
-            <w:top w:w="0" w:type="dxa"/>
-            <w:bottom w:w="0" w:type="dxa"/>
-          </w:tblCellMar>
-        </w:tblPrEx>
         <w:trPr>
           <w:trHeight w:val="289"/>
         </w:trPr>
@@ -1603,12 +1564,6 @@
         </w:tc>
       </w:tr>
       <w:tr>
-        <w:tblPrEx>
-          <w:tblCellMar>
-            <w:top w:w="0" w:type="dxa"/>
-            <w:bottom w:w="0" w:type="dxa"/>
-          </w:tblCellMar>
-        </w:tblPrEx>
         <w:trPr>
           <w:trHeight w:val="289"/>
         </w:trPr>
@@ -1793,12 +1748,6 @@
         </w:tc>
       </w:tr>
       <w:tr>
-        <w:tblPrEx>
-          <w:tblCellMar>
-            <w:top w:w="0" w:type="dxa"/>
-            <w:bottom w:w="0" w:type="dxa"/>
-          </w:tblCellMar>
-        </w:tblPrEx>
         <w:trPr>
           <w:trHeight w:val="289"/>
         </w:trPr>
@@ -1983,12 +1932,6 @@
         </w:tc>
       </w:tr>
       <w:tr>
-        <w:tblPrEx>
-          <w:tblCellMar>
-            <w:top w:w="0" w:type="dxa"/>
-            <w:bottom w:w="0" w:type="dxa"/>
-          </w:tblCellMar>
-        </w:tblPrEx>
         <w:trPr>
           <w:trHeight w:val="289"/>
         </w:trPr>
@@ -2173,12 +2116,6 @@
         </w:tc>
       </w:tr>
       <w:tr>
-        <w:tblPrEx>
-          <w:tblCellMar>
-            <w:top w:w="0" w:type="dxa"/>
-            <w:bottom w:w="0" w:type="dxa"/>
-          </w:tblCellMar>
-        </w:tblPrEx>
         <w:trPr>
           <w:trHeight w:val="289"/>
         </w:trPr>
@@ -2363,12 +2300,6 @@
         </w:tc>
       </w:tr>
       <w:tr>
-        <w:tblPrEx>
-          <w:tblCellMar>
-            <w:top w:w="0" w:type="dxa"/>
-            <w:bottom w:w="0" w:type="dxa"/>
-          </w:tblCellMar>
-        </w:tblPrEx>
         <w:trPr>
           <w:trHeight w:val="289"/>
         </w:trPr>
@@ -2553,12 +2484,6 @@
         </w:tc>
       </w:tr>
       <w:tr>
-        <w:tblPrEx>
-          <w:tblCellMar>
-            <w:top w:w="0" w:type="dxa"/>
-            <w:bottom w:w="0" w:type="dxa"/>
-          </w:tblCellMar>
-        </w:tblPrEx>
         <w:trPr>
           <w:trHeight w:val="289"/>
         </w:trPr>
@@ -2743,12 +2668,6 @@
         </w:tc>
       </w:tr>
       <w:tr>
-        <w:tblPrEx>
-          <w:tblCellMar>
-            <w:top w:w="0" w:type="dxa"/>
-            <w:bottom w:w="0" w:type="dxa"/>
-          </w:tblCellMar>
-        </w:tblPrEx>
         <w:trPr>
           <w:trHeight w:val="289"/>
         </w:trPr>
@@ -2933,12 +2852,6 @@
         </w:tc>
       </w:tr>
       <w:tr>
-        <w:tblPrEx>
-          <w:tblCellMar>
-            <w:top w:w="0" w:type="dxa"/>
-            <w:bottom w:w="0" w:type="dxa"/>
-          </w:tblCellMar>
-        </w:tblPrEx>
         <w:trPr>
           <w:trHeight w:val="289"/>
         </w:trPr>
@@ -3188,16 +3101,7 @@
           <w:b/>
           <w:bCs/>
         </w:rPr>
-        <w:lastRenderedPageBreak/>
-        <w:t xml:space="preserve">Figure 1. Histogram of </w:t>
-      </w:r>
-      <w:r>
-        <w:rPr>
-          <w:rFonts w:ascii="Arial" w:eastAsia="TimesNewRomanPSMT" w:hAnsi="Arial" w:cs="Arial"/>
-          <w:b/>
-          <w:bCs/>
-        </w:rPr>
-        <w:t xml:space="preserve">Red Wine </w:t>
+        <w:t xml:space="preserve">Figure 1. Histogram of Red Wine </w:t>
       </w:r>
       <w:r>
         <w:rPr>
@@ -3239,6 +3143,7 @@
           <w:sz w:val="24"/>
           <w:szCs w:val="24"/>
         </w:rPr>
+        <w:lastRenderedPageBreak/>
         <w:t xml:space="preserve"> </w:t>
       </w:r>
       <w:r>
@@ -3374,6 +3279,7 @@
         <w:autoSpaceDN w:val="0"/>
         <w:adjustRightInd w:val="0"/>
         <w:spacing w:after="0" w:line="240" w:lineRule="auto"/>
+        <w:ind w:firstLine="720"/>
         <w:rPr>
           <w:rFonts w:ascii="Arial" w:eastAsia="TimesNewRomanPSMT" w:hAnsi="Arial" w:cs="Arial"/>
           <w:sz w:val="24"/>
@@ -3386,7 +3292,127 @@
           <w:sz w:val="24"/>
           <w:szCs w:val="24"/>
         </w:rPr>
-        <w:t xml:space="preserve">The raw data were split randomly into two sets, training set and test set. The training data used 80% of the original set, whereas the test data used the remaining 20%. Seed of 20 was used on all analyses in this report for replication and consistency. </w:t>
+        <w:t xml:space="preserve">The raw data were split randomly into </w:t>
+      </w:r>
+      <w:r>
+        <w:rPr>
+          <w:rFonts w:ascii="Arial" w:eastAsia="TimesNewRomanPSMT" w:hAnsi="Arial" w:cs="Arial"/>
+          <w:sz w:val="24"/>
+          <w:szCs w:val="24"/>
+        </w:rPr>
+        <w:t>a training and test set</w:t>
+      </w:r>
+      <w:r>
+        <w:rPr>
+          <w:rFonts w:ascii="Arial" w:eastAsia="TimesNewRomanPSMT" w:hAnsi="Arial" w:cs="Arial"/>
+          <w:sz w:val="24"/>
+          <w:szCs w:val="24"/>
+        </w:rPr>
+        <w:t>. The training data used 80% of the original set, whereas the tes</w:t>
+      </w:r>
+      <w:r>
+        <w:rPr>
+          <w:rFonts w:ascii="Arial" w:eastAsia="TimesNewRomanPSMT" w:hAnsi="Arial" w:cs="Arial"/>
+          <w:sz w:val="24"/>
+          <w:szCs w:val="24"/>
+        </w:rPr>
+        <w:t>t data used the remaining 20%. A s</w:t>
+      </w:r>
+      <w:r>
+        <w:rPr>
+          <w:rFonts w:ascii="Arial" w:eastAsia="TimesNewRomanPSMT" w:hAnsi="Arial" w:cs="Arial"/>
+          <w:sz w:val="24"/>
+          <w:szCs w:val="24"/>
+        </w:rPr>
+        <w:t xml:space="preserve">eed of 20 was used on all analyses in this report for replication and consistency. </w:t>
+      </w:r>
+      <w:r>
+        <w:rPr>
+          <w:rFonts w:ascii="Arial" w:eastAsia="TimesNewRomanPSMT" w:hAnsi="Arial" w:cs="Arial"/>
+          <w:sz w:val="24"/>
+          <w:szCs w:val="24"/>
+        </w:rPr>
+        <w:t xml:space="preserve">For classification methods, the response variable quality was split into </w:t>
+      </w:r>
+      <w:r>
+        <w:rPr>
+          <w:rFonts w:ascii="Arial" w:eastAsia="TimesNewRomanPSMT" w:hAnsi="Arial" w:cs="Arial"/>
+          <w:sz w:val="24"/>
+          <w:szCs w:val="24"/>
+        </w:rPr>
+        <w:t>“</w:t>
+      </w:r>
+      <w:r>
+        <w:rPr>
+          <w:rFonts w:ascii="Arial" w:eastAsia="TimesNewRomanPSMT" w:hAnsi="Arial" w:cs="Arial"/>
+          <w:sz w:val="24"/>
+          <w:szCs w:val="24"/>
+        </w:rPr>
+        <w:t>low</w:t>
+      </w:r>
+      <w:r>
+        <w:rPr>
+          <w:rFonts w:ascii="Arial" w:eastAsia="TimesNewRomanPSMT" w:hAnsi="Arial" w:cs="Arial"/>
+          <w:sz w:val="24"/>
+          <w:szCs w:val="24"/>
+        </w:rPr>
+        <w:t>”</w:t>
+      </w:r>
+      <w:r>
+        <w:rPr>
+          <w:rFonts w:ascii="Arial" w:eastAsia="TimesNewRomanPSMT" w:hAnsi="Arial" w:cs="Arial"/>
+          <w:sz w:val="24"/>
+          <w:szCs w:val="24"/>
+        </w:rPr>
+        <w:t xml:space="preserve"> and </w:t>
+      </w:r>
+      <w:r>
+        <w:rPr>
+          <w:rFonts w:ascii="Arial" w:eastAsia="TimesNewRomanPSMT" w:hAnsi="Arial" w:cs="Arial"/>
+          <w:sz w:val="24"/>
+          <w:szCs w:val="24"/>
+        </w:rPr>
+        <w:t>“</w:t>
+      </w:r>
+      <w:r>
+        <w:rPr>
+          <w:rFonts w:ascii="Arial" w:eastAsia="TimesNewRomanPSMT" w:hAnsi="Arial" w:cs="Arial"/>
+          <w:sz w:val="24"/>
+          <w:szCs w:val="24"/>
+        </w:rPr>
+        <w:t>high</w:t>
+      </w:r>
+      <w:r>
+        <w:rPr>
+          <w:rFonts w:ascii="Arial" w:eastAsia="TimesNewRomanPSMT" w:hAnsi="Arial" w:cs="Arial"/>
+          <w:sz w:val="24"/>
+          <w:szCs w:val="24"/>
+        </w:rPr>
+        <w:t>”</w:t>
+      </w:r>
+      <w:r>
+        <w:rPr>
+          <w:rFonts w:ascii="Arial" w:eastAsia="TimesNewRomanPSMT" w:hAnsi="Arial" w:cs="Arial"/>
+          <w:sz w:val="24"/>
+          <w:szCs w:val="24"/>
+        </w:rPr>
+        <w:t xml:space="preserve"> categories. Wines ranked with a quality of five or lower were categorized as “low” whereas wines with a quality of six or higher categorized as “high.” A three-category scheme was considered, but was discarded </w:t>
+      </w:r>
+      <w:r>
+        <w:rPr>
+          <w:rFonts w:ascii="Arial" w:eastAsia="TimesNewRomanPSMT" w:hAnsi="Arial" w:cs="Arial"/>
+          <w:sz w:val="24"/>
+          <w:szCs w:val="24"/>
+        </w:rPr>
+        <w:t>due to the lack of spread in the distribution of quality. A</w:t>
+      </w:r>
+      <w:r>
+        <w:rPr>
+          <w:rFonts w:ascii="Arial" w:eastAsia="TimesNewRomanPSMT" w:hAnsi="Arial" w:cs="Arial"/>
+          <w:sz w:val="24"/>
+          <w:szCs w:val="24"/>
+        </w:rPr>
+        <w:t xml:space="preserve"> vast majority of observations were classified as “medium,” leaving the “high” and “low” categories with very low counts. </w:t>
       </w:r>
     </w:p>
     <w:p>
@@ -3435,7 +3461,6 @@
         <w:spacing w:after="0" w:line="240" w:lineRule="auto"/>
         <w:rPr>
           <w:rFonts w:ascii="Arial" w:eastAsia="TimesNewRomanPSMT" w:hAnsi="Arial" w:cs="Arial"/>
-          <w:i/>
           <w:iCs/>
           <w:sz w:val="24"/>
           <w:szCs w:val="24"/>
@@ -3450,6 +3475,111 @@
         <w:spacing w:after="0" w:line="240" w:lineRule="auto"/>
         <w:rPr>
           <w:rFonts w:ascii="Arial" w:eastAsia="TimesNewRomanPSMT" w:hAnsi="Arial" w:cs="Arial"/>
+          <w:iCs/>
+          <w:sz w:val="24"/>
+          <w:szCs w:val="24"/>
+        </w:rPr>
+      </w:pPr>
+      <w:r>
+        <w:rPr>
+          <w:rFonts w:ascii="Arial" w:eastAsia="TimesNewRomanPSMT" w:hAnsi="Arial" w:cs="Arial"/>
+          <w:iCs/>
+          <w:sz w:val="24"/>
+          <w:szCs w:val="24"/>
+        </w:rPr>
+        <w:t xml:space="preserve">When regressing all of the predictors in the dataset on quality with multiple linear regression, it was found that volatile acidity, chlorides, free sulfur dioxide, total sulfur dioxide, </w:t>
+      </w:r>
+      <w:proofErr w:type="spellStart"/>
+      <w:r>
+        <w:rPr>
+          <w:rFonts w:ascii="Arial" w:eastAsia="TimesNewRomanPSMT" w:hAnsi="Arial" w:cs="Arial"/>
+          <w:iCs/>
+          <w:sz w:val="24"/>
+          <w:szCs w:val="24"/>
+        </w:rPr>
+        <w:t>sulphates</w:t>
+      </w:r>
+      <w:proofErr w:type="spellEnd"/>
+      <w:r>
+        <w:rPr>
+          <w:rFonts w:ascii="Arial" w:eastAsia="TimesNewRomanPSMT" w:hAnsi="Arial" w:cs="Arial"/>
+          <w:iCs/>
+          <w:sz w:val="24"/>
+          <w:szCs w:val="24"/>
+        </w:rPr>
+        <w:t>, and alcohol were all significant predictors.</w:t>
+      </w:r>
+    </w:p>
+    <w:p>
+      <w:pPr>
+        <w:autoSpaceDE w:val="0"/>
+        <w:autoSpaceDN w:val="0"/>
+        <w:adjustRightInd w:val="0"/>
+        <w:spacing w:after="0" w:line="240" w:lineRule="auto"/>
+        <w:rPr>
+          <w:rFonts w:ascii="Arial" w:eastAsia="TimesNewRomanPSMT" w:hAnsi="Arial" w:cs="Arial"/>
+          <w:i/>
+          <w:iCs/>
+          <w:sz w:val="24"/>
+          <w:szCs w:val="24"/>
+        </w:rPr>
+      </w:pPr>
+      <w:bookmarkStart w:id="0" w:name="_GoBack"/>
+      <w:bookmarkEnd w:id="0"/>
+    </w:p>
+    <w:p>
+      <w:pPr>
+        <w:autoSpaceDE w:val="0"/>
+        <w:autoSpaceDN w:val="0"/>
+        <w:adjustRightInd w:val="0"/>
+        <w:spacing w:after="0" w:line="240" w:lineRule="auto"/>
+        <w:rPr>
+          <w:rFonts w:ascii="Arial" w:eastAsia="TimesNewRomanPSMT" w:hAnsi="Arial" w:cs="Arial"/>
+          <w:i/>
+          <w:iCs/>
+          <w:sz w:val="24"/>
+          <w:szCs w:val="24"/>
+        </w:rPr>
+      </w:pPr>
+      <w:r>
+        <w:rPr>
+          <w:rFonts w:ascii="Arial" w:eastAsia="TimesNewRomanPSMT" w:hAnsi="Arial" w:cs="Arial"/>
+          <w:i/>
+          <w:iCs/>
+          <w:sz w:val="24"/>
+          <w:szCs w:val="24"/>
+        </w:rPr>
+        <w:t>Multiple L</w:t>
+      </w:r>
+      <w:r>
+        <w:rPr>
+          <w:rFonts w:ascii="Arial" w:eastAsia="TimesNewRomanPSMT" w:hAnsi="Arial" w:cs="Arial"/>
+          <w:i/>
+          <w:iCs/>
+          <w:sz w:val="24"/>
+          <w:szCs w:val="24"/>
+        </w:rPr>
+        <w:t>ogistic</w:t>
+      </w:r>
+      <w:r>
+        <w:rPr>
+          <w:rFonts w:ascii="Arial" w:eastAsia="TimesNewRomanPSMT" w:hAnsi="Arial" w:cs="Arial"/>
+          <w:i/>
+          <w:iCs/>
+          <w:sz w:val="24"/>
+          <w:szCs w:val="24"/>
+        </w:rPr>
+        <w:t xml:space="preserve"> Regression</w:t>
+      </w:r>
+    </w:p>
+    <w:p>
+      <w:pPr>
+        <w:autoSpaceDE w:val="0"/>
+        <w:autoSpaceDN w:val="0"/>
+        <w:adjustRightInd w:val="0"/>
+        <w:spacing w:after="0" w:line="240" w:lineRule="auto"/>
+        <w:rPr>
+          <w:rFonts w:ascii="Arial" w:eastAsia="TimesNewRomanPSMT" w:hAnsi="Arial" w:cs="Arial"/>
           <w:i/>
           <w:iCs/>
           <w:sz w:val="24"/>
@@ -3471,7 +3601,13 @@
           <w:szCs w:val="24"/>
         </w:rPr>
       </w:pPr>
-      <w:r>
+    </w:p>
+    <w:p>
+      <w:pPr>
+        <w:autoSpaceDE w:val="0"/>
+        <w:autoSpaceDN w:val="0"/>
+        <w:adjustRightInd w:val="0"/>
+        <w:spacing w:after="0" w:line="240" w:lineRule="auto"/>
         <w:rPr>
           <w:rFonts w:ascii="Arial" w:eastAsia="TimesNewRomanPSMT" w:hAnsi="Arial" w:cs="Arial"/>
           <w:i/>
@@ -3479,9 +3615,7 @@
           <w:sz w:val="24"/>
           <w:szCs w:val="24"/>
         </w:rPr>
-        <w:lastRenderedPageBreak/>
-        <w:t>Multiple L</w:t>
-      </w:r>
+      </w:pPr>
       <w:r>
         <w:rPr>
           <w:rFonts w:ascii="Arial" w:eastAsia="TimesNewRomanPSMT" w:hAnsi="Arial" w:cs="Arial"/>
@@ -3490,17 +3624,7 @@
           <w:sz w:val="24"/>
           <w:szCs w:val="24"/>
         </w:rPr>
-        <w:t>ogistic</w:t>
-      </w:r>
-      <w:r>
-        <w:rPr>
-          <w:rFonts w:ascii="Arial" w:eastAsia="TimesNewRomanPSMT" w:hAnsi="Arial" w:cs="Arial"/>
-          <w:i/>
-          <w:iCs/>
-          <w:sz w:val="24"/>
-          <w:szCs w:val="24"/>
-        </w:rPr>
-        <w:t xml:space="preserve"> Regression</w:t>
+        <w:t>Linear/Quadratic Discriminant Analysis</w:t>
       </w:r>
     </w:p>
     <w:p>
@@ -3540,7 +3664,7 @@
         <w:adjustRightInd w:val="0"/>
         <w:spacing w:after="0" w:line="240" w:lineRule="auto"/>
         <w:rPr>
-          <w:rFonts w:ascii="Arial" w:eastAsia="TimesNewRomanPSMT" w:hAnsi="Arial" w:cs="Arial"/>
+          <w:rFonts w:ascii="Arial" w:hAnsi="Arial" w:cs="Arial"/>
           <w:i/>
           <w:iCs/>
           <w:sz w:val="24"/>
@@ -3549,13 +3673,13 @@
       </w:pPr>
       <w:r>
         <w:rPr>
-          <w:rFonts w:ascii="Arial" w:eastAsia="TimesNewRomanPSMT" w:hAnsi="Arial" w:cs="Arial"/>
+          <w:rFonts w:ascii="Arial" w:hAnsi="Arial" w:cs="Arial"/>
           <w:i/>
           <w:iCs/>
           <w:sz w:val="24"/>
           <w:szCs w:val="24"/>
         </w:rPr>
-        <w:t>Linear/Quadratic Discriminant Analysis</w:t>
+        <w:t>K-nearest Neighbors</w:t>
       </w:r>
     </w:p>
     <w:p>
@@ -3565,7 +3689,7 @@
         <w:adjustRightInd w:val="0"/>
         <w:spacing w:after="0" w:line="240" w:lineRule="auto"/>
         <w:rPr>
-          <w:rFonts w:ascii="Arial" w:eastAsia="TimesNewRomanPSMT" w:hAnsi="Arial" w:cs="Arial"/>
+          <w:rFonts w:ascii="Arial" w:hAnsi="Arial" w:cs="Arial"/>
           <w:i/>
           <w:iCs/>
           <w:sz w:val="24"/>
@@ -3580,7 +3704,7 @@
         <w:adjustRightInd w:val="0"/>
         <w:spacing w:after="0" w:line="240" w:lineRule="auto"/>
         <w:rPr>
-          <w:rFonts w:ascii="Arial" w:eastAsia="TimesNewRomanPSMT" w:hAnsi="Arial" w:cs="Arial"/>
+          <w:rFonts w:ascii="Arial" w:hAnsi="Arial" w:cs="Arial"/>
           <w:i/>
           <w:iCs/>
           <w:sz w:val="24"/>
@@ -3610,7 +3734,7 @@
           <w:sz w:val="24"/>
           <w:szCs w:val="24"/>
         </w:rPr>
-        <w:t>K-nearest Neighbors</w:t>
+        <w:t>Decision Trees</w:t>
       </w:r>
     </w:p>
     <w:p>
@@ -3650,22 +3774,22 @@
         <w:adjustRightInd w:val="0"/>
         <w:spacing w:after="0" w:line="240" w:lineRule="auto"/>
         <w:rPr>
+          <w:rFonts w:ascii="Arial" w:eastAsia="TimesNewRomanPSMT" w:hAnsi="Arial" w:cs="Arial"/>
+          <w:i/>
+          <w:iCs/>
+          <w:sz w:val="24"/>
+          <w:szCs w:val="24"/>
+        </w:rPr>
+      </w:pPr>
+      <w:r>
+        <w:rPr>
           <w:rFonts w:ascii="Arial" w:hAnsi="Arial" w:cs="Arial"/>
           <w:i/>
           <w:iCs/>
           <w:sz w:val="24"/>
           <w:szCs w:val="24"/>
         </w:rPr>
-      </w:pPr>
-      <w:r>
-        <w:rPr>
-          <w:rFonts w:ascii="Arial" w:hAnsi="Arial" w:cs="Arial"/>
-          <w:i/>
-          <w:iCs/>
-          <w:sz w:val="24"/>
-          <w:szCs w:val="24"/>
-        </w:rPr>
-        <w:t>Decision Trees</w:t>
+        <w:t>Support Vector Machines</w:t>
       </w:r>
     </w:p>
     <w:p>
@@ -3675,7 +3799,7 @@
         <w:adjustRightInd w:val="0"/>
         <w:spacing w:after="0" w:line="240" w:lineRule="auto"/>
         <w:rPr>
-          <w:rFonts w:ascii="Arial" w:hAnsi="Arial" w:cs="Arial"/>
+          <w:rFonts w:ascii="Arial" w:eastAsia="TimesNewRomanPSMT" w:hAnsi="Arial" w:cs="Arial"/>
           <w:i/>
           <w:iCs/>
           <w:sz w:val="24"/>
@@ -3690,61 +3814,6 @@
         <w:adjustRightInd w:val="0"/>
         <w:spacing w:after="0" w:line="240" w:lineRule="auto"/>
         <w:rPr>
-          <w:rFonts w:ascii="Arial" w:hAnsi="Arial" w:cs="Arial"/>
-          <w:i/>
-          <w:iCs/>
-          <w:sz w:val="24"/>
-          <w:szCs w:val="24"/>
-        </w:rPr>
-      </w:pPr>
-    </w:p>
-    <w:p>
-      <w:pPr>
-        <w:autoSpaceDE w:val="0"/>
-        <w:autoSpaceDN w:val="0"/>
-        <w:adjustRightInd w:val="0"/>
-        <w:spacing w:after="0" w:line="240" w:lineRule="auto"/>
-        <w:rPr>
-          <w:rFonts w:ascii="Arial" w:eastAsia="TimesNewRomanPSMT" w:hAnsi="Arial" w:cs="Arial"/>
-          <w:i/>
-          <w:iCs/>
-          <w:sz w:val="24"/>
-          <w:szCs w:val="24"/>
-        </w:rPr>
-      </w:pPr>
-      <w:r>
-        <w:rPr>
-          <w:rFonts w:ascii="Arial" w:hAnsi="Arial" w:cs="Arial"/>
-          <w:i/>
-          <w:iCs/>
-          <w:sz w:val="24"/>
-          <w:szCs w:val="24"/>
-        </w:rPr>
-        <w:t>Support Vector Machines</w:t>
-      </w:r>
-    </w:p>
-    <w:p>
-      <w:pPr>
-        <w:autoSpaceDE w:val="0"/>
-        <w:autoSpaceDN w:val="0"/>
-        <w:adjustRightInd w:val="0"/>
-        <w:spacing w:after="0" w:line="240" w:lineRule="auto"/>
-        <w:rPr>
-          <w:rFonts w:ascii="Arial" w:eastAsia="TimesNewRomanPSMT" w:hAnsi="Arial" w:cs="Arial"/>
-          <w:i/>
-          <w:iCs/>
-          <w:sz w:val="24"/>
-          <w:szCs w:val="24"/>
-        </w:rPr>
-      </w:pPr>
-    </w:p>
-    <w:p>
-      <w:pPr>
-        <w:autoSpaceDE w:val="0"/>
-        <w:autoSpaceDN w:val="0"/>
-        <w:adjustRightInd w:val="0"/>
-        <w:spacing w:after="0" w:line="240" w:lineRule="auto"/>
-        <w:rPr>
           <w:rFonts w:ascii="Arial" w:eastAsia="TimesNewRomanPSMT" w:hAnsi="Arial" w:cs="Arial"/>
           <w:b/>
           <w:bCs/>
@@ -3756,15 +3825,7 @@
           <w:b/>
           <w:bCs/>
         </w:rPr>
-        <w:t xml:space="preserve">Table 2. Models and </w:t>
-      </w:r>
-      <w:r>
-        <w:rPr>
-          <w:rFonts w:ascii="Arial" w:eastAsia="TimesNewRomanPSMT" w:hAnsi="Arial" w:cs="Arial"/>
-          <w:b/>
-          <w:bCs/>
-        </w:rPr>
-        <w:t>Test Misclassification Error Rate</w:t>
+        <w:t>Table 2. Models and Test Misclassification Error Rate</w:t>
       </w:r>
     </w:p>
     <w:tbl>
@@ -3927,6 +3988,14 @@
                 <w:szCs w:val="20"/>
               </w:rPr>
             </w:pPr>
+            <w:r>
+              <w:rPr>
+                <w:rFonts w:ascii="Arial" w:eastAsia="TimesNewRomanPSMT" w:hAnsi="Arial" w:cs="Arial"/>
+                <w:sz w:val="20"/>
+                <w:szCs w:val="20"/>
+              </w:rPr>
+              <w:t>0.356</w:t>
+            </w:r>
           </w:p>
         </w:tc>
         <w:tc>
@@ -4481,19 +4550,7 @@
           <w:sz w:val="24"/>
           <w:szCs w:val="24"/>
         </w:rPr>
-        <w:t>Discu</w:t>
-      </w:r>
-      <w:bookmarkStart w:id="0" w:name="_GoBack"/>
-      <w:bookmarkEnd w:id="0"/>
-      <w:r>
-        <w:rPr>
-          <w:rFonts w:ascii="Arial" w:eastAsia="TimesNewRomanPSMT" w:hAnsi="Arial" w:cs="Arial"/>
-          <w:b/>
-          <w:bCs/>
-          <w:sz w:val="24"/>
-          <w:szCs w:val="24"/>
-        </w:rPr>
-        <w:t>ssion</w:t>
+        <w:t>Discussion</w:t>
       </w:r>
     </w:p>
     <w:sectPr>
@@ -4508,7 +4565,7 @@
 </file>
 
 <file path=word/endnotes.xml><?xml version="1.0" encoding="utf-8"?>
-<w:endnotes xmlns:wpc="http://schemas.microsoft.com/office/word/2010/wordprocessingCanvas" xmlns:cx="http://schemas.microsoft.com/office/drawing/2014/chartex" xmlns:cx1="http://schemas.microsoft.com/office/drawing/2015/9/8/chartex" xmlns:cx2="http://schemas.microsoft.com/office/drawing/2015/10/21/chartex" xmlns:cx3="http://schemas.microsoft.com/office/drawing/2016/5/9/chartex" xmlns:cx4="http://schemas.microsoft.com/office/drawing/2016/5/10/chartex" xmlns:cx5="http://schemas.microsoft.com/office/drawing/2016/5/11/chartex" xmlns:cx6="http://schemas.microsoft.com/office/drawing/2016/5/12/chartex" xmlns:cx7="http://schemas.microsoft.com/office/drawing/2016/5/13/chartex" xmlns:cx8="http://schemas.microsoft.com/office/drawing/2016/5/14/chartex" xmlns:mc="http://schemas.openxmlformats.org/markup-compatibility/2006" xmlns:aink="http://schemas.microsoft.com/office/drawing/2016/ink" xmlns:am3d="http://schemas.microsoft.com/office/drawing/2017/model3d" xmlns:o="urn:schemas-microsoft-com:office:office" xmlns:r="http://schemas.openxmlformats.org/officeDocument/2006/relationships" xmlns:m="http://schemas.openxmlformats.org/officeDocument/2006/math" xmlns:v="urn:schemas-microsoft-com:vml" xmlns:wp14="http://schemas.microsoft.com/office/word/2010/wordprocessingDrawing" xmlns:wp="http://schemas.openxmlformats.org/drawingml/2006/wordprocessingDrawing" xmlns:w10="urn:schemas-microsoft-com:office:word" xmlns:w="http://schemas.openxmlformats.org/wordprocessingml/2006/main" xmlns:w14="http://schemas.microsoft.com/office/word/2010/wordml" xmlns:w15="http://schemas.microsoft.com/office/word/2012/wordml" xmlns:w16cid="http://schemas.microsoft.com/office/word/2016/wordml/cid" xmlns:w16se="http://schemas.microsoft.com/office/word/2015/wordml/symex" xmlns:wpg="http://schemas.microsoft.com/office/word/2010/wordprocessingGroup" xmlns:wpi="http://schemas.microsoft.com/office/word/2010/wordprocessingInk" xmlns:wne="http://schemas.microsoft.com/office/word/2006/wordml" xmlns:wps="http://schemas.microsoft.com/office/word/2010/wordprocessingShape" mc:Ignorable="w14 w15 w16se w16cid wp14">
+<w:endnotes xmlns:wpc="http://schemas.microsoft.com/office/word/2010/wordprocessingCanvas" xmlns:cx="http://schemas.microsoft.com/office/drawing/2014/chartex" xmlns:cx1="http://schemas.microsoft.com/office/drawing/2015/9/8/chartex" xmlns:mc="http://schemas.openxmlformats.org/markup-compatibility/2006" xmlns:o="urn:schemas-microsoft-com:office:office" xmlns:r="http://schemas.openxmlformats.org/officeDocument/2006/relationships" xmlns:m="http://schemas.openxmlformats.org/officeDocument/2006/math" xmlns:v="urn:schemas-microsoft-com:vml" xmlns:wp14="http://schemas.microsoft.com/office/word/2010/wordprocessingDrawing" xmlns:wp="http://schemas.openxmlformats.org/drawingml/2006/wordprocessingDrawing" xmlns:w10="urn:schemas-microsoft-com:office:word" xmlns:w="http://schemas.openxmlformats.org/wordprocessingml/2006/main" xmlns:w14="http://schemas.microsoft.com/office/word/2010/wordml" xmlns:w15="http://schemas.microsoft.com/office/word/2012/wordml" xmlns:w16se="http://schemas.microsoft.com/office/word/2015/wordml/symex" xmlns:wpg="http://schemas.microsoft.com/office/word/2010/wordprocessingGroup" xmlns:wpi="http://schemas.microsoft.com/office/word/2010/wordprocessingInk" xmlns:wne="http://schemas.microsoft.com/office/word/2006/wordml" xmlns:wps="http://schemas.microsoft.com/office/word/2010/wordprocessingShape" mc:Ignorable="w14 w15 w16se wp14">
   <w:endnote w:type="separator" w:id="-1">
     <w:p>
       <w:pPr>
@@ -4533,7 +4590,7 @@
 </file>
 
 <file path=word/footer1.xml><?xml version="1.0" encoding="utf-8"?>
-<w:ftr xmlns:wpc="http://schemas.microsoft.com/office/word/2010/wordprocessingCanvas" xmlns:cx="http://schemas.microsoft.com/office/drawing/2014/chartex" xmlns:cx1="http://schemas.microsoft.com/office/drawing/2015/9/8/chartex" xmlns:cx2="http://schemas.microsoft.com/office/drawing/2015/10/21/chartex" xmlns:cx3="http://schemas.microsoft.com/office/drawing/2016/5/9/chartex" xmlns:cx4="http://schemas.microsoft.com/office/drawing/2016/5/10/chartex" xmlns:cx5="http://schemas.microsoft.com/office/drawing/2016/5/11/chartex" xmlns:cx6="http://schemas.microsoft.com/office/drawing/2016/5/12/chartex" xmlns:cx7="http://schemas.microsoft.com/office/drawing/2016/5/13/chartex" xmlns:cx8="http://schemas.microsoft.com/office/drawing/2016/5/14/chartex" xmlns:mc="http://schemas.openxmlformats.org/markup-compatibility/2006" xmlns:aink="http://schemas.microsoft.com/office/drawing/2016/ink" xmlns:am3d="http://schemas.microsoft.com/office/drawing/2017/model3d" xmlns:o="urn:schemas-microsoft-com:office:office" xmlns:r="http://schemas.openxmlformats.org/officeDocument/2006/relationships" xmlns:m="http://schemas.openxmlformats.org/officeDocument/2006/math" xmlns:v="urn:schemas-microsoft-com:vml" xmlns:wp14="http://schemas.microsoft.com/office/word/2010/wordprocessingDrawing" xmlns:wp="http://schemas.openxmlformats.org/drawingml/2006/wordprocessingDrawing" xmlns:w10="urn:schemas-microsoft-com:office:word" xmlns:w="http://schemas.openxmlformats.org/wordprocessingml/2006/main" xmlns:w14="http://schemas.microsoft.com/office/word/2010/wordml" xmlns:w15="http://schemas.microsoft.com/office/word/2012/wordml" xmlns:w16cid="http://schemas.microsoft.com/office/word/2016/wordml/cid" xmlns:w16se="http://schemas.microsoft.com/office/word/2015/wordml/symex" xmlns:wpg="http://schemas.microsoft.com/office/word/2010/wordprocessingGroup" xmlns:wpi="http://schemas.microsoft.com/office/word/2010/wordprocessingInk" xmlns:wne="http://schemas.microsoft.com/office/word/2006/wordml" xmlns:wps="http://schemas.microsoft.com/office/word/2010/wordprocessingShape" mc:Ignorable="w14 w15 w16se w16cid wp14">
+<w:ftr xmlns:wpc="http://schemas.microsoft.com/office/word/2010/wordprocessingCanvas" xmlns:cx="http://schemas.microsoft.com/office/drawing/2014/chartex" xmlns:cx1="http://schemas.microsoft.com/office/drawing/2015/9/8/chartex" xmlns:mc="http://schemas.openxmlformats.org/markup-compatibility/2006" xmlns:o="urn:schemas-microsoft-com:office:office" xmlns:r="http://schemas.openxmlformats.org/officeDocument/2006/relationships" xmlns:m="http://schemas.openxmlformats.org/officeDocument/2006/math" xmlns:v="urn:schemas-microsoft-com:vml" xmlns:wp14="http://schemas.microsoft.com/office/word/2010/wordprocessingDrawing" xmlns:wp="http://schemas.openxmlformats.org/drawingml/2006/wordprocessingDrawing" xmlns:w10="urn:schemas-microsoft-com:office:word" xmlns:w="http://schemas.openxmlformats.org/wordprocessingml/2006/main" xmlns:w14="http://schemas.microsoft.com/office/word/2010/wordml" xmlns:w15="http://schemas.microsoft.com/office/word/2012/wordml" xmlns:w16se="http://schemas.microsoft.com/office/word/2015/wordml/symex" xmlns:wpg="http://schemas.microsoft.com/office/word/2010/wordprocessingGroup" xmlns:wpi="http://schemas.microsoft.com/office/word/2010/wordprocessingInk" xmlns:wne="http://schemas.microsoft.com/office/word/2006/wordml" xmlns:wps="http://schemas.microsoft.com/office/word/2010/wordprocessingShape" mc:Ignorable="w14 w15 w16se wp14">
   <w:sdt>
     <w:sdtPr>
       <w:id w:val="-70665279"/>
@@ -4566,7 +4623,7 @@
           <w:rPr>
             <w:noProof/>
           </w:rPr>
-          <w:t>2</w:t>
+          <w:t>3</w:t>
         </w:r>
         <w:r>
           <w:rPr>
@@ -4586,7 +4643,7 @@
 </file>
 
 <file path=word/footnotes.xml><?xml version="1.0" encoding="utf-8"?>
-<w:footnotes xmlns:wpc="http://schemas.microsoft.com/office/word/2010/wordprocessingCanvas" xmlns:cx="http://schemas.microsoft.com/office/drawing/2014/chartex" xmlns:cx1="http://schemas.microsoft.com/office/drawing/2015/9/8/chartex" xmlns:cx2="http://schemas.microsoft.com/office/drawing/2015/10/21/chartex" xmlns:cx3="http://schemas.microsoft.com/office/drawing/2016/5/9/chartex" xmlns:cx4="http://schemas.microsoft.com/office/drawing/2016/5/10/chartex" xmlns:cx5="http://schemas.microsoft.com/office/drawing/2016/5/11/chartex" xmlns:cx6="http://schemas.microsoft.com/office/drawing/2016/5/12/chartex" xmlns:cx7="http://schemas.microsoft.com/office/drawing/2016/5/13/chartex" xmlns:cx8="http://schemas.microsoft.com/office/drawing/2016/5/14/chartex" xmlns:mc="http://schemas.openxmlformats.org/markup-compatibility/2006" xmlns:aink="http://schemas.microsoft.com/office/drawing/2016/ink" xmlns:am3d="http://schemas.microsoft.com/office/drawing/2017/model3d" xmlns:o="urn:schemas-microsoft-com:office:office" xmlns:r="http://schemas.openxmlformats.org/officeDocument/2006/relationships" xmlns:m="http://schemas.openxmlformats.org/officeDocument/2006/math" xmlns:v="urn:schemas-microsoft-com:vml" xmlns:wp14="http://schemas.microsoft.com/office/word/2010/wordprocessingDrawing" xmlns:wp="http://schemas.openxmlformats.org/drawingml/2006/wordprocessingDrawing" xmlns:w10="urn:schemas-microsoft-com:office:word" xmlns:w="http://schemas.openxmlformats.org/wordprocessingml/2006/main" xmlns:w14="http://schemas.microsoft.com/office/word/2010/wordml" xmlns:w15="http://schemas.microsoft.com/office/word/2012/wordml" xmlns:w16cid="http://schemas.microsoft.com/office/word/2016/wordml/cid" xmlns:w16se="http://schemas.microsoft.com/office/word/2015/wordml/symex" xmlns:wpg="http://schemas.microsoft.com/office/word/2010/wordprocessingGroup" xmlns:wpi="http://schemas.microsoft.com/office/word/2010/wordprocessingInk" xmlns:wne="http://schemas.microsoft.com/office/word/2006/wordml" xmlns:wps="http://schemas.microsoft.com/office/word/2010/wordprocessingShape" mc:Ignorable="w14 w15 w16se w16cid wp14">
+<w:footnotes xmlns:wpc="http://schemas.microsoft.com/office/word/2010/wordprocessingCanvas" xmlns:cx="http://schemas.microsoft.com/office/drawing/2014/chartex" xmlns:cx1="http://schemas.microsoft.com/office/drawing/2015/9/8/chartex" xmlns:mc="http://schemas.openxmlformats.org/markup-compatibility/2006" xmlns:o="urn:schemas-microsoft-com:office:office" xmlns:r="http://schemas.openxmlformats.org/officeDocument/2006/relationships" xmlns:m="http://schemas.openxmlformats.org/officeDocument/2006/math" xmlns:v="urn:schemas-microsoft-com:vml" xmlns:wp14="http://schemas.microsoft.com/office/word/2010/wordprocessingDrawing" xmlns:wp="http://schemas.openxmlformats.org/drawingml/2006/wordprocessingDrawing" xmlns:w10="urn:schemas-microsoft-com:office:word" xmlns:w="http://schemas.openxmlformats.org/wordprocessingml/2006/main" xmlns:w14="http://schemas.microsoft.com/office/word/2010/wordml" xmlns:w15="http://schemas.microsoft.com/office/word/2012/wordml" xmlns:w16se="http://schemas.microsoft.com/office/word/2015/wordml/symex" xmlns:wpg="http://schemas.microsoft.com/office/word/2010/wordprocessingGroup" xmlns:wpi="http://schemas.microsoft.com/office/word/2010/wordprocessingInk" xmlns:wne="http://schemas.microsoft.com/office/word/2006/wordml" xmlns:wps="http://schemas.microsoft.com/office/word/2010/wordprocessingShape" mc:Ignorable="w14 w15 w16se wp14">
   <w:footnote w:type="separator" w:id="-1">
     <w:p>
       <w:pPr>
@@ -4611,7 +4668,7 @@
 </file>
 
 <file path=word/styles.xml><?xml version="1.0" encoding="utf-8"?>
-<w:styles xmlns:mc="http://schemas.openxmlformats.org/markup-compatibility/2006" xmlns:r="http://schemas.openxmlformats.org/officeDocument/2006/relationships" xmlns:w="http://schemas.openxmlformats.org/wordprocessingml/2006/main" xmlns:w14="http://schemas.microsoft.com/office/word/2010/wordml" xmlns:w15="http://schemas.microsoft.com/office/word/2012/wordml" xmlns:w16cid="http://schemas.microsoft.com/office/word/2016/wordml/cid" xmlns:w16se="http://schemas.microsoft.com/office/word/2015/wordml/symex" mc:Ignorable="w14 w15 w16se w16cid">
+<w:styles xmlns:mc="http://schemas.openxmlformats.org/markup-compatibility/2006" xmlns:r="http://schemas.openxmlformats.org/officeDocument/2006/relationships" xmlns:w="http://schemas.openxmlformats.org/wordprocessingml/2006/main" xmlns:w14="http://schemas.microsoft.com/office/word/2010/wordml" xmlns:w15="http://schemas.microsoft.com/office/word/2012/wordml" xmlns:w16se="http://schemas.microsoft.com/office/word/2015/wordml/symex" mc:Ignorable="w14 w15 w16se">
   <w:docDefaults>
     <w:rPrDefault>
       <w:rPr>
@@ -4627,7 +4684,7 @@
       </w:pPr>
     </w:pPrDefault>
   </w:docDefaults>
-  <w:latentStyles w:defLockedState="0" w:defUIPriority="99" w:defSemiHidden="0" w:defUnhideWhenUsed="0" w:defQFormat="0" w:count="377">
+  <w:latentStyles w:defLockedState="0" w:defUIPriority="99" w:defSemiHidden="0" w:defUnhideWhenUsed="0" w:defQFormat="0" w:count="371">
     <w:lsdException w:name="Normal" w:uiPriority="0" w:qFormat="1"/>
     <w:lsdException w:name="heading 1" w:uiPriority="9" w:qFormat="1"/>
     <w:lsdException w:name="heading 2" w:semiHidden="1" w:uiPriority="9" w:unhideWhenUsed="1" w:qFormat="1"/>
@@ -4733,6 +4790,7 @@
     <w:lsdException w:name="HTML Sample" w:semiHidden="1" w:unhideWhenUsed="1"/>
     <w:lsdException w:name="HTML Typewriter" w:semiHidden="1" w:unhideWhenUsed="1"/>
     <w:lsdException w:name="HTML Variable" w:semiHidden="1" w:unhideWhenUsed="1"/>
+    <w:lsdException w:name="Normal Table" w:semiHidden="1" w:unhideWhenUsed="1"/>
     <w:lsdException w:name="annotation subject" w:semiHidden="1" w:unhideWhenUsed="1"/>
     <w:lsdException w:name="No List" w:semiHidden="1" w:unhideWhenUsed="1"/>
     <w:lsdException w:name="Outline List 1" w:semiHidden="1" w:unhideWhenUsed="1"/>
@@ -4778,9 +4836,11 @@
     <w:lsdException w:name="Table Subtle 1" w:semiHidden="1" w:unhideWhenUsed="1"/>
     <w:lsdException w:name="Table Subtle 2" w:semiHidden="1" w:unhideWhenUsed="1"/>
     <w:lsdException w:name="Table Web 1" w:semiHidden="1" w:unhideWhenUsed="1"/>
+    <w:lsdException w:name="Table Web 2" w:semiHidden="1" w:unhideWhenUsed="1"/>
     <w:lsdException w:name="Table Web 3" w:semiHidden="1" w:unhideWhenUsed="1"/>
     <w:lsdException w:name="Balloon Text" w:semiHidden="1" w:unhideWhenUsed="1"/>
     <w:lsdException w:name="Table Grid" w:uiPriority="39"/>
+    <w:lsdException w:name="Table Theme" w:semiHidden="1" w:unhideWhenUsed="1"/>
     <w:lsdException w:name="Placeholder Text" w:semiHidden="1"/>
     <w:lsdException w:name="No Spacing" w:uiPriority="1" w:qFormat="1"/>
     <w:lsdException w:name="Light Shading" w:uiPriority="60"/>
@@ -4996,12 +5056,6 @@
     <w:lsdException w:name="List Table 5 Dark Accent 6" w:uiPriority="50"/>
     <w:lsdException w:name="List Table 6 Colorful Accent 6" w:uiPriority="51"/>
     <w:lsdException w:name="List Table 7 Colorful Accent 6" w:uiPriority="52"/>
-    <w:lsdException w:name="Mention" w:semiHidden="1" w:unhideWhenUsed="1"/>
-    <w:lsdException w:name="Smart Hyperlink" w:semiHidden="1" w:unhideWhenUsed="1"/>
-    <w:lsdException w:name="Hashtag" w:semiHidden="1" w:unhideWhenUsed="1"/>
-    <w:lsdException w:name="Unresolved Mention" w:semiHidden="1" w:unhideWhenUsed="1"/>
-    <w:lsdException w:name="Smart Link" w:semiHidden="1" w:unhideWhenUsed="1"/>
-    <w:lsdException w:name="Smart Link Error" w:semiHidden="1" w:unhideWhenUsed="1"/>
   </w:latentStyles>
   <w:style w:type="paragraph" w:default="1" w:styleId="Normal">
     <w:name w:val="Normal"/>

</xml_diff>